<commit_message>
el-249: Atualização do termo-home-office-e-direito-autoral.yml e acordos-individuais-trabalhistas-coronavirus.yml
</commit_message>
<xml_diff>
--- a/docassemble/docassemble/brcomeducalegal/data/templates/termo-mudanca-de-regime-e-cessao-do-direito-autoral.docx
+++ b/docassemble/docassemble/brcomeducalegal/data/templates/termo-mudanca-de-regime-e-cessao-do-direito-autoral.docx
@@ -347,10 +347,16 @@
       <w:bookmarkEnd w:id="1"/>
       <w:r>
         <w:rPr>
-          <w:color w:val="000000"/>
-          <w:rtl w:val="0"/>
-        </w:rPr>
-        <w:t xml:space="preserve">Recentemente, em 11/03/2020, a Organização Mundial de Saúde declarou situação de pandemia com relação à doença COVID-19, em decorrência do aumento no número de casos em escala mundial;</w:t>
+          <w:rtl w:val="0"/>
+        </w:rPr>
+        <w:t xml:space="preserve">E</w:t>
+      </w:r>
+      <w:r>
+        <w:rPr>
+          <w:color w:val="000000"/>
+          <w:rtl w:val="0"/>
+        </w:rPr>
+        <w:t xml:space="preserve">m 11/03/2020, a Organização Mundial de Saúde declarou situação de pandemia com relação à doença COVID-19, em decorrência do aumento no número de casos em escala mundial;</w:t>
       </w:r>
     </w:p>
     <w:p>
@@ -381,7 +387,18 @@
           <w:color w:val="000000"/>
           <w:rtl w:val="0"/>
         </w:rPr>
-        <w:t xml:space="preserve">Foram emitidos alertas pelas autoridades de saúde, em especial quanto ao aumento exponencial de casos na cidade de São Paulo e Rio de Janeiro, principais capitais afetadas pela doença COVID-19;</w:t>
+        <w:t xml:space="preserve">Foram emitidos alertas pelas autoridades de saúde, em especial quanto ao aumento exponencial de casos</w:t>
+      </w:r>
+      <w:r>
+        <w:rPr>
+          <w:rtl w:val="0"/>
+        </w:rPr>
+        <w:t xml:space="preserve"> em todo o Brasil;</w:t>
+      </w:r>
+      <w:r>
+        <w:rPr>
+          <w:rtl w:val="0"/>
+        </w:rPr>
       </w:r>
     </w:p>
     <w:p>
@@ -635,7 +652,20 @@
           <w:color w:val="000000"/>
           <w:rtl w:val="0"/>
         </w:rPr>
-        <w:t xml:space="preserve">Desde que comunicado pela EMPREGADORA, o trabalho passou a ser desenvolvido, temporariamente, fora das dependências da EMPREGADORA e com a utilização de tecnologias de informação e comunicação. </w:t>
+        <w:t xml:space="preserve">Desde que comunicado pela EMPREGADORA </w:t>
+      </w:r>
+      <w:r>
+        <w:rPr>
+          <w:rtl w:val="0"/>
+        </w:rPr>
+        <w:t xml:space="preserve">no início da pandemia</w:t>
+      </w:r>
+      <w:r>
+        <w:rPr>
+          <w:color w:val="000000"/>
+          <w:rtl w:val="0"/>
+        </w:rPr>
+        <w:t xml:space="preserve">, o trabalho passou a ser desenvolvido, temporariamente, fora das dependências da EMPREGADORA e com a utilização de tecnologias de informação e comunicação. </w:t>
       </w:r>
     </w:p>
     <w:p>
@@ -923,7 +953,7 @@
           <w:color w:val="000000"/>
           <w:rtl w:val="0"/>
         </w:rPr>
-        <w:t xml:space="preserve">perdurará até o dia {{ </w:t>
+        <w:t xml:space="preserve">perdurará até {{ </w:t>
       </w:r>
       <w:r>
         <w:rPr>

</xml_diff>